<commit_message>
ejemplo de commit para informe
</commit_message>
<xml_diff>
--- a/informes/Informe.docx
+++ b/informes/Informe.docx
@@ -10,10 +10,40 @@
       </w:pPr>
       <w:r>
         <w:rPr>
-          <w:lang w:val="es-ES"/>
-        </w:rPr>
-        <w:t xml:space="preserve">Informe: </w:t>
-      </w:r>
+          <w:u w:val="single"/>
+          <w:lang w:val="es-ES"/>
+        </w:rPr>
+        <w:t>I</w:t>
+      </w:r>
+      <w:r>
+        <w:rPr>
+          <w:u w:val="single"/>
+          <w:lang w:val="es-ES"/>
+        </w:rPr>
+        <w:t>nforme</w:t>
+      </w:r>
+      <w:r>
+        <w:rPr>
+          <w:lang w:val="es-ES"/>
+        </w:rPr>
+        <w:t xml:space="preserve">: </w:t>
+      </w:r>
+    </w:p>
+    <w:p>
+      <w:pPr>
+        <w:rPr>
+          <w:lang w:val="es-ES"/>
+        </w:rPr>
+      </w:pPr>
+    </w:p>
+    <w:p>
+      <w:pPr>
+        <w:rPr>
+          <w:lang w:val="es-ES"/>
+        </w:rPr>
+      </w:pPr>
+      <w:bookmarkStart w:id="0" w:name="_GoBack"/>
+      <w:bookmarkEnd w:id="0"/>
     </w:p>
     <w:p>
       <w:pPr>
@@ -460,7 +490,7 @@
       </w:pPr>
       <w:r>
         <w:rPr>
-          <w:lang w:val="es-ES"/>
+          <w:noProof/>
         </w:rPr>
         <w:drawing>
           <wp:inline distT="0" distB="0" distL="0" distR="0" wp14:anchorId="532461AD" wp14:editId="107D699E">
@@ -775,8 +805,8 @@
             <v:path o:extrusionok="f" gradientshapeok="t" o:connecttype="rect"/>
             <o:lock v:ext="edit" aspectratio="t"/>
           </v:shapetype>
-          <v:shape id="_x0000_i1036" type="#_x0000_t75" style="width:423pt;height:315.75pt">
-            <v:imagedata r:id="rId5" o:title="WhatsApp Image 2022-10-28 at 13.41.30"/>
+          <v:shape id="_x0000_i1025" type="#_x0000_t75" style="width:423pt;height:315.75pt">
+            <v:imagedata r:id="rId5" o:title="WhatsApp Image 2022-10-28 at 13.41"/>
           </v:shape>
         </w:pict>
       </w:r>
@@ -1420,10 +1450,22 @@
         <w:rPr>
           <w:lang w:val="es-ES"/>
         </w:rPr>
-        <w:t>, para luego pushearlos.</w:t>
-      </w:r>
-      <w:bookmarkStart w:id="0" w:name="_GoBack"/>
-      <w:bookmarkEnd w:id="0"/>
+        <w:t xml:space="preserve">, para luego </w:t>
+      </w:r>
+      <w:proofErr w:type="spellStart"/>
+      <w:r>
+        <w:rPr>
+          <w:lang w:val="es-ES"/>
+        </w:rPr>
+        <w:t>pushearlos</w:t>
+      </w:r>
+      <w:proofErr w:type="spellEnd"/>
+      <w:r>
+        <w:rPr>
+          <w:lang w:val="es-ES"/>
+        </w:rPr>
+        <w:t>.</w:t>
+      </w:r>
     </w:p>
     <w:sectPr>
       <w:pgSz w:w="12240" w:h="15840"/>

</xml_diff>